<commit_message>
Update báo cáo! Sửa lại trang bìa
</commit_message>
<xml_diff>
--- a/Báo cáo CSDL.docx
+++ b/Báo cáo CSDL.docx
@@ -80,7 +80,7 @@
           </mc:Choice>
           <mc:Fallback>
             <w:pict>
-              <v:rect w14:anchorId="7D1035C1" id="Rectangle 43" o:spid="_x0000_s1026" style="position:absolute;margin-left:-16.5pt;margin-top:-6.75pt;width:491.25pt;height:753pt;z-index:-251657216;visibility:visible;mso-wrap-style:square;mso-width-percent:0;mso-height-percent:0;mso-wrap-distance-left:9pt;mso-wrap-distance-top:0;mso-wrap-distance-right:9pt;mso-wrap-distance-bottom:0;mso-position-horizontal:absolute;mso-position-horizontal-relative:margin;mso-position-vertical:absolute;mso-position-vertical-relative:margin;mso-width-percent:0;mso-height-percent:0;mso-width-relative:page;mso-height-relative:page;v-text-anchor:top" o:gfxdata="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">
+              <v:rect w14:anchorId="5C49FC3B" id="Rectangle 43" o:spid="_x0000_s1026" style="position:absolute;margin-left:-16.5pt;margin-top:-6.75pt;width:491.25pt;height:753pt;z-index:-251657216;visibility:visible;mso-wrap-style:square;mso-width-percent:0;mso-height-percent:0;mso-wrap-distance-left:9pt;mso-wrap-distance-top:0;mso-wrap-distance-right:9pt;mso-wrap-distance-bottom:0;mso-position-horizontal:absolute;mso-position-horizontal-relative:margin;mso-position-vertical:absolute;mso-position-vertical-relative:margin;mso-width-percent:0;mso-height-percent:0;mso-width-relative:page;mso-height-relative:page;v-text-anchor:top" o:gfxdata="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">
                 <w10:wrap anchorx="margin" anchory="margin"/>
               </v:rect>
             </w:pict>
@@ -310,7 +310,18 @@
           <w:sz w:val="48"/>
           <w:szCs w:val="48"/>
         </w:rPr>
-        <w:t>Quản lý siêu thị</w:t>
+        <w:t>Đề tài: Phần mềm q</w:t>
+      </w:r>
+      <w:bookmarkStart w:id="0" w:name="_GoBack"/>
+      <w:bookmarkEnd w:id="0"/>
+      <w:r>
+        <w:rPr>
+          <w:rFonts w:cs="Times New Roman"/>
+          <w:b/>
+          <w:sz w:val="48"/>
+          <w:szCs w:val="48"/>
+        </w:rPr>
+        <w:t>uản lý siêu thị</w:t>
       </w:r>
     </w:p>
     <w:p>
@@ -3268,7 +3279,7 @@
           <w:szCs w:val="40"/>
         </w:rPr>
       </w:pPr>
-      <w:bookmarkStart w:id="0" w:name="_Toc437459501"/>
+      <w:bookmarkStart w:id="1" w:name="_Toc437459501"/>
       <w:r>
         <w:rPr>
           <w:rFonts w:cs="Times New Roman"/>
@@ -3277,17 +3288,17 @@
         </w:rPr>
         <w:t>Phần 1:  Mở đầu</w:t>
       </w:r>
-      <w:bookmarkEnd w:id="0"/>
+      <w:bookmarkEnd w:id="1"/>
     </w:p>
     <w:p>
       <w:pPr>
         <w:pStyle w:val="Heading2"/>
       </w:pPr>
-      <w:bookmarkStart w:id="1" w:name="_Toc437459502"/>
+      <w:bookmarkStart w:id="2" w:name="_Toc437459502"/>
       <w:r>
         <w:t>1.1 Lý do chọn đề tài</w:t>
       </w:r>
-      <w:bookmarkEnd w:id="1"/>
+      <w:bookmarkEnd w:id="2"/>
     </w:p>
     <w:p>
       <w:pPr>
@@ -3351,11 +3362,11 @@
       <w:pPr>
         <w:pStyle w:val="Heading2"/>
       </w:pPr>
-      <w:bookmarkStart w:id="2" w:name="_Toc437459503"/>
+      <w:bookmarkStart w:id="3" w:name="_Toc437459503"/>
       <w:r>
         <w:t>1.2 Đối tượng hướng tới.</w:t>
       </w:r>
-      <w:bookmarkEnd w:id="2"/>
+      <w:bookmarkEnd w:id="3"/>
     </w:p>
     <w:p>
       <w:pPr>
@@ -3438,11 +3449,11 @@
       <w:pPr>
         <w:pStyle w:val="Heading2"/>
       </w:pPr>
-      <w:bookmarkStart w:id="3" w:name="_Toc437459504"/>
+      <w:bookmarkStart w:id="4" w:name="_Toc437459504"/>
       <w:r>
         <w:t>1.3 Phạm vi áp dụng.</w:t>
       </w:r>
-      <w:bookmarkEnd w:id="3"/>
+      <w:bookmarkEnd w:id="4"/>
     </w:p>
     <w:p>
       <w:pPr>
@@ -3552,11 +3563,11 @@
       <w:pPr>
         <w:pStyle w:val="Heading2"/>
       </w:pPr>
-      <w:bookmarkStart w:id="4" w:name="_Toc437459505"/>
+      <w:bookmarkStart w:id="5" w:name="_Toc437459505"/>
       <w:r>
         <w:t>1.4 Nội dung nghiên cứu.</w:t>
       </w:r>
-      <w:bookmarkEnd w:id="4"/>
+      <w:bookmarkEnd w:id="5"/>
     </w:p>
     <w:p>
       <w:pPr>
@@ -3630,12 +3641,12 @@
       <w:pPr>
         <w:pStyle w:val="Heading2"/>
       </w:pPr>
-      <w:bookmarkStart w:id="5" w:name="_Toc437459506"/>
+      <w:bookmarkStart w:id="6" w:name="_Toc437459506"/>
       <w:r>
         <w:lastRenderedPageBreak/>
         <w:t>1.5 Các phần mềm hỗ trợ.</w:t>
       </w:r>
-      <w:bookmarkEnd w:id="5"/>
+      <w:bookmarkEnd w:id="6"/>
     </w:p>
     <w:p>
       <w:pPr>
@@ -3782,11 +3793,11 @@
       <w:pPr>
         <w:pStyle w:val="Heading2"/>
       </w:pPr>
-      <w:bookmarkStart w:id="6" w:name="_Toc437459507"/>
+      <w:bookmarkStart w:id="7" w:name="_Toc437459507"/>
       <w:r>
         <w:t>1.6 Phân công công việc.</w:t>
       </w:r>
-      <w:bookmarkEnd w:id="6"/>
+      <w:bookmarkEnd w:id="7"/>
     </w:p>
     <w:p>
       <w:pPr>
@@ -4000,7 +4011,7 @@
           <w:szCs w:val="40"/>
         </w:rPr>
       </w:pPr>
-      <w:bookmarkStart w:id="7" w:name="_Toc437459508"/>
+      <w:bookmarkStart w:id="8" w:name="_Toc437459508"/>
       <w:r>
         <w:rPr>
           <w:rFonts w:cs="Times New Roman"/>
@@ -4009,27 +4020,27 @@
         </w:rPr>
         <w:t>Phần 2: Chi tiết đề tài</w:t>
       </w:r>
-      <w:bookmarkEnd w:id="7"/>
+      <w:bookmarkEnd w:id="8"/>
     </w:p>
     <w:p>
       <w:pPr>
         <w:pStyle w:val="Heading2"/>
       </w:pPr>
-      <w:bookmarkStart w:id="8" w:name="_Toc437459509"/>
+      <w:bookmarkStart w:id="9" w:name="_Toc437459509"/>
       <w:r>
         <w:t>2.1. Thiết kế hệ cơ sở dữ liệu.</w:t>
       </w:r>
-      <w:bookmarkEnd w:id="8"/>
+      <w:bookmarkEnd w:id="9"/>
     </w:p>
     <w:p>
       <w:pPr>
         <w:pStyle w:val="Heading3"/>
       </w:pPr>
-      <w:bookmarkStart w:id="9" w:name="_Toc437459510"/>
+      <w:bookmarkStart w:id="10" w:name="_Toc437459510"/>
       <w:r>
         <w:t>2.1.1. Mô tả:</w:t>
       </w:r>
-      <w:bookmarkEnd w:id="9"/>
+      <w:bookmarkEnd w:id="10"/>
     </w:p>
     <w:p>
       <w:pPr>
@@ -4191,12 +4202,12 @@
       <w:pPr>
         <w:pStyle w:val="Heading3"/>
       </w:pPr>
-      <w:bookmarkStart w:id="10" w:name="_Toc437459511"/>
+      <w:bookmarkStart w:id="11" w:name="_Toc437459511"/>
       <w:r>
         <w:lastRenderedPageBreak/>
         <w:t>2.1.2. Sơ đồ thực thể liên kết.</w:t>
       </w:r>
-      <w:bookmarkEnd w:id="10"/>
+      <w:bookmarkEnd w:id="11"/>
     </w:p>
     <w:p>
       <w:pPr>
@@ -4210,6 +4221,7 @@
       <w:r>
         <w:rPr>
           <w:rFonts w:cs="Times New Roman"/>
+          <w:noProof/>
           <w:sz w:val="26"/>
           <w:szCs w:val="26"/>
         </w:rPr>
@@ -4302,11 +4314,11 @@
       <w:pPr>
         <w:pStyle w:val="Heading3"/>
       </w:pPr>
-      <w:bookmarkStart w:id="11" w:name="_Toc437459512"/>
+      <w:bookmarkStart w:id="12" w:name="_Toc437459512"/>
       <w:r>
         <w:t>2.1.3. Sơ đồ quan hệ.</w:t>
       </w:r>
-      <w:bookmarkEnd w:id="11"/>
+      <w:bookmarkEnd w:id="12"/>
     </w:p>
     <w:p>
       <w:pPr>
@@ -4385,12 +4397,12 @@
       <w:pPr>
         <w:pStyle w:val="Heading3"/>
       </w:pPr>
-      <w:bookmarkStart w:id="12" w:name="_Toc437459513"/>
+      <w:bookmarkStart w:id="13" w:name="_Toc437459513"/>
       <w:r>
         <w:lastRenderedPageBreak/>
         <w:t>2.1.4. Tổng quan các bảng sử dụng:</w:t>
       </w:r>
-      <w:bookmarkEnd w:id="12"/>
+      <w:bookmarkEnd w:id="13"/>
     </w:p>
     <w:p>
       <w:pPr>
@@ -4720,11 +4732,11 @@
       <w:pPr>
         <w:pStyle w:val="Heading3"/>
       </w:pPr>
-      <w:bookmarkStart w:id="13" w:name="_Toc437459514"/>
+      <w:bookmarkStart w:id="14" w:name="_Toc437459514"/>
       <w:r>
         <w:t>2.1.5. Cài đặt với hệ cơ sở dữ liệu mysql.</w:t>
       </w:r>
-      <w:bookmarkEnd w:id="13"/>
+      <w:bookmarkEnd w:id="14"/>
     </w:p>
     <w:p>
       <w:pPr>
@@ -6674,11 +6686,11 @@
       <w:pPr>
         <w:pStyle w:val="Heading2"/>
       </w:pPr>
-      <w:bookmarkStart w:id="14" w:name="_Toc437459515"/>
+      <w:bookmarkStart w:id="15" w:name="_Toc437459515"/>
       <w:r>
         <w:t>2.2. Tăng hiệu suất, bảo mật, tính toàn vẹn của cơ sở dữ liệu.</w:t>
       </w:r>
-      <w:bookmarkEnd w:id="14"/>
+      <w:bookmarkEnd w:id="15"/>
     </w:p>
     <w:p>
       <w:pPr>
@@ -6693,11 +6705,11 @@
       <w:pPr>
         <w:pStyle w:val="Heading3"/>
       </w:pPr>
-      <w:bookmarkStart w:id="15" w:name="_Toc437459516"/>
+      <w:bookmarkStart w:id="16" w:name="_Toc437459516"/>
       <w:r>
         <w:t>2.2.1. Đặc điểm phần mềm.</w:t>
       </w:r>
-      <w:bookmarkEnd w:id="15"/>
+      <w:bookmarkEnd w:id="16"/>
     </w:p>
     <w:p>
       <w:pPr>
@@ -6795,12 +6807,12 @@
       <w:pPr>
         <w:pStyle w:val="Heading3"/>
       </w:pPr>
-      <w:bookmarkStart w:id="16" w:name="_Toc437459517"/>
+      <w:bookmarkStart w:id="17" w:name="_Toc437459517"/>
       <w:r>
         <w:lastRenderedPageBreak/>
         <w:t>2.2.2. Thiết kế kiểm soát dữ liệu.</w:t>
       </w:r>
-      <w:bookmarkEnd w:id="16"/>
+      <w:bookmarkEnd w:id="17"/>
     </w:p>
     <w:p>
       <w:pPr>
@@ -8128,11 +8140,11 @@
       <w:pPr>
         <w:pStyle w:val="Heading3"/>
       </w:pPr>
-      <w:bookmarkStart w:id="17" w:name="_Toc437459518"/>
+      <w:bookmarkStart w:id="18" w:name="_Toc437459518"/>
       <w:r>
         <w:t>2.2.3 Chi tiết cài đặt.</w:t>
       </w:r>
-      <w:bookmarkEnd w:id="17"/>
+      <w:bookmarkEnd w:id="18"/>
     </w:p>
     <w:p>
       <w:pPr>
@@ -10740,7 +10752,7 @@
           <w:szCs w:val="26"/>
         </w:rPr>
       </w:pPr>
-      <w:bookmarkStart w:id="18" w:name="_Toc437459519"/>
+      <w:bookmarkStart w:id="19" w:name="_Toc437459519"/>
       <w:r>
         <w:rPr>
           <w:rFonts w:cs="Times New Roman"/>
@@ -10750,7 +10762,7 @@
         </w:rPr>
         <w:t>END $$</w:t>
       </w:r>
-      <w:bookmarkEnd w:id="18"/>
+      <w:bookmarkEnd w:id="19"/>
     </w:p>
     <w:p/>
     <w:p/>
@@ -10760,11 +10772,11 @@
       <w:pPr>
         <w:pStyle w:val="Heading3"/>
       </w:pPr>
-      <w:bookmarkStart w:id="19" w:name="_Toc437459520"/>
+      <w:bookmarkStart w:id="20" w:name="_Toc437459520"/>
       <w:r>
         <w:t>2.2.4. Tăng hiệu suất:</w:t>
       </w:r>
-      <w:bookmarkEnd w:id="19"/>
+      <w:bookmarkEnd w:id="20"/>
     </w:p>
     <w:p>
       <w:pPr>
@@ -10833,11 +10845,11 @@
       <w:pPr>
         <w:pStyle w:val="Heading3"/>
       </w:pPr>
-      <w:bookmarkStart w:id="20" w:name="_Toc437459521"/>
+      <w:bookmarkStart w:id="21" w:name="_Toc437459521"/>
       <w:r>
         <w:t>2.2.5. Chi tiết cài đặt:</w:t>
       </w:r>
-      <w:bookmarkEnd w:id="20"/>
+      <w:bookmarkEnd w:id="21"/>
     </w:p>
     <w:p>
       <w:pPr>
@@ -11269,11 +11281,11 @@
       <w:pPr>
         <w:pStyle w:val="Heading2"/>
       </w:pPr>
-      <w:bookmarkStart w:id="21" w:name="_Toc437459522"/>
+      <w:bookmarkStart w:id="22" w:name="_Toc437459522"/>
       <w:r>
         <w:t>2.3. Thiết kế giao diện phần mềm.</w:t>
       </w:r>
-      <w:bookmarkEnd w:id="21"/>
+      <w:bookmarkEnd w:id="22"/>
     </w:p>
     <w:p>
       <w:pPr>
@@ -14023,22 +14035,22 @@
         </w:rPr>
         <w:t>Hình 25: Bảng biểu mẫu</w:t>
       </w:r>
-      <w:bookmarkStart w:id="22" w:name="_Toc437459523"/>
+      <w:bookmarkStart w:id="23" w:name="_Toc437459523"/>
       <w:r>
         <w:t>2.4. Lập trình ứng dụng.</w:t>
       </w:r>
-      <w:bookmarkEnd w:id="22"/>
+      <w:bookmarkEnd w:id="23"/>
     </w:p>
     <w:p>
       <w:pPr>
         <w:pStyle w:val="Heading3"/>
       </w:pPr>
-      <w:bookmarkStart w:id="23" w:name="_Toc437459524"/>
+      <w:bookmarkStart w:id="24" w:name="_Toc437459524"/>
       <w:r>
         <w:lastRenderedPageBreak/>
         <w:t>2.4.1. Cơ sở các thư viện, kiến thức sử dụng.</w:t>
       </w:r>
-      <w:bookmarkEnd w:id="23"/>
+      <w:bookmarkEnd w:id="24"/>
     </w:p>
     <w:p>
       <w:pPr>
@@ -14315,11 +14327,11 @@
       <w:pPr>
         <w:pStyle w:val="Heading3"/>
       </w:pPr>
-      <w:bookmarkStart w:id="24" w:name="_Toc437459525"/>
+      <w:bookmarkStart w:id="25" w:name="_Toc437459525"/>
       <w:r>
         <w:t>2.4.2. Chi tiết mã nguồn chương trình.</w:t>
       </w:r>
-      <w:bookmarkEnd w:id="24"/>
+      <w:bookmarkEnd w:id="25"/>
     </w:p>
     <w:p>
       <w:pPr>
@@ -19287,7 +19299,7 @@
     <w:p/>
     <w:p/>
     <w:p>
-      <w:bookmarkStart w:id="25" w:name="_Toc437459526"/>
+      <w:bookmarkStart w:id="26" w:name="_Toc437459526"/>
       <w:r>
         <w:br w:type="page"/>
       </w:r>
@@ -19319,17 +19331,17 @@
         </w:rPr>
         <w:t>3. Chức năng, hướng dẫn sử dụng ứng dụng.</w:t>
       </w:r>
-      <w:bookmarkEnd w:id="25"/>
+      <w:bookmarkEnd w:id="26"/>
     </w:p>
     <w:p>
       <w:pPr>
         <w:pStyle w:val="Heading2"/>
       </w:pPr>
-      <w:bookmarkStart w:id="26" w:name="_Toc437459527"/>
+      <w:bookmarkStart w:id="27" w:name="_Toc437459527"/>
       <w:r>
         <w:t>3.1. Yêu câu môi trường trước khi sử dụng ứng dụng.</w:t>
       </w:r>
-      <w:bookmarkEnd w:id="26"/>
+      <w:bookmarkEnd w:id="27"/>
     </w:p>
     <w:p>
       <w:pPr>
@@ -19420,11 +19432,11 @@
       <w:pPr>
         <w:pStyle w:val="Heading2"/>
       </w:pPr>
-      <w:bookmarkStart w:id="27" w:name="_Toc437459528"/>
+      <w:bookmarkStart w:id="28" w:name="_Toc437459528"/>
       <w:r>
         <w:t>3.2. Chức năng, hướng dẫn sử dụng</w:t>
       </w:r>
-      <w:bookmarkEnd w:id="27"/>
+      <w:bookmarkEnd w:id="28"/>
     </w:p>
     <w:p>
       <w:pPr>
@@ -19467,7 +19479,6 @@
           <w:szCs w:val="26"/>
         </w:rPr>
       </w:pPr>
-      <w:bookmarkStart w:id="28" w:name="_GoBack"/>
       <w:r>
         <w:rPr>
           <w:rFonts w:cs="Times New Roman"/>
@@ -19511,7 +19522,6 @@
           </wp:inline>
         </w:drawing>
       </w:r>
-      <w:bookmarkEnd w:id="28"/>
     </w:p>
     <w:p>
       <w:pPr>
@@ -21194,7 +21204,7 @@
         <w:rFonts w:asciiTheme="majorHAnsi" w:eastAsiaTheme="majorEastAsia" w:hAnsiTheme="majorHAnsi" w:cstheme="majorBidi"/>
         <w:noProof/>
       </w:rPr>
-      <w:t>39</w:t>
+      <w:t>3</w:t>
     </w:r>
     <w:r>
       <w:rPr>
@@ -25824,6 +25834,7 @@
   <w:style w:type="character" w:default="1" w:styleId="DefaultParagraphFont">
     <w:name w:val="Default Paragraph Font"/>
     <w:uiPriority w:val="1"/>
+    <w:semiHidden/>
     <w:unhideWhenUsed/>
   </w:style>
   <w:style w:type="table" w:default="1" w:styleId="TableNormal">
@@ -26546,7 +26557,7 @@
 </file>
 
 <file path=customXml/itemProps1.xml><?xml version="1.0" encoding="utf-8"?>
-<ds:datastoreItem xmlns:ds="http://schemas.openxmlformats.org/officeDocument/2006/customXml" ds:itemID="{D30C24C6-6C18-4040-80F6-D30AAA55F243}">
+<ds:datastoreItem xmlns:ds="http://schemas.openxmlformats.org/officeDocument/2006/customXml" ds:itemID="{29CFE8E7-7497-440F-874F-463E0C01AF8C}">
   <ds:schemaRefs>
     <ds:schemaRef ds:uri="http://schemas.openxmlformats.org/officeDocument/2006/bibliography"/>
   </ds:schemaRefs>

</xml_diff>